<commit_message>
update data science.docx, remove data ming.docx
</commit_message>
<xml_diff>
--- a/DeepLearning.docx
+++ b/DeepLearning.docx
@@ -2,6 +2,7 @@
 <file path=word/document.xml><?xml version="1.0" encoding="utf-8"?>
 <w:document xmlns:wpc="http://schemas.microsoft.com/office/word/2010/wordprocessingCanvas" xmlns:mc="http://schemas.openxmlformats.org/markup-compatibility/2006" xmlns:o="urn:schemas-microsoft-com:office:office" xmlns:r="http://schemas.openxmlformats.org/officeDocument/2006/relationships" xmlns:m="http://schemas.openxmlformats.org/officeDocument/2006/math" xmlns:v="urn:schemas-microsoft-com:vml" xmlns:wp14="http://schemas.microsoft.com/office/word/2010/wordprocessingDrawing" xmlns:wp="http://schemas.openxmlformats.org/drawingml/2006/wordprocessingDrawing" xmlns:w10="urn:schemas-microsoft-com:office:word" xmlns:w="http://schemas.openxmlformats.org/wordprocessingml/2006/main" xmlns:w14="http://schemas.microsoft.com/office/word/2010/wordml" xmlns:w15="http://schemas.microsoft.com/office/word/2012/wordml" xmlns:wpg="http://schemas.microsoft.com/office/word/2010/wordprocessingGroup" xmlns:wpi="http://schemas.microsoft.com/office/word/2010/wordprocessingInk" xmlns:wne="http://schemas.microsoft.com/office/word/2006/wordml" xmlns:wps="http://schemas.microsoft.com/office/word/2010/wordprocessingShape" mc:Ignorable="w14 w15 wp14">
   <w:body>
+    <w:bookmarkStart w:id="0" w:name="_Toc477783331" w:displacedByCustomXml="next"/>
     <w:sdt>
       <w:sdtPr>
         <w:rPr>
@@ -25,6 +26,7 @@
           <w:r>
             <w:t>Contents</w:t>
           </w:r>
+          <w:bookmarkEnd w:id="0"/>
         </w:p>
         <w:p>
           <w:pPr>
@@ -32,6 +34,10 @@
             <w:tabs>
               <w:tab w:val="right" w:leader="dot" w:pos="8296"/>
             </w:tabs>
+            <w:rPr>
+              <w:noProof/>
+              <w:kern w:val="2"/>
+            </w:rPr>
           </w:pPr>
           <w:r>
             <w:fldChar w:fldCharType="begin"/>
@@ -42,46 +48,212 @@
           <w:r>
             <w:fldChar w:fldCharType="separate"/>
           </w:r>
-          <w:hyperlink w:anchor="_Toc475457801">
-            <w:r>
-              <w:rPr>
-                <w:rStyle w:val="IndexLink"/>
-                <w:webHidden/>
-              </w:rPr>
-              <w:t>基础知识</w:t>
-            </w:r>
-            <w:r>
-              <w:rPr>
+          <w:hyperlink w:anchor="_Toc477783331" w:history="1">
+            <w:r>
+              <w:rPr>
+                <w:rStyle w:val="Hyperlink"/>
+                <w:noProof/>
+              </w:rPr>
+              <w:t>Contents</w:t>
+            </w:r>
+            <w:r>
+              <w:rPr>
+                <w:noProof/>
+                <w:webHidden/>
+              </w:rPr>
+              <w:tab/>
+            </w:r>
+            <w:r>
+              <w:rPr>
+                <w:noProof/>
                 <w:webHidden/>
               </w:rPr>
               <w:fldChar w:fldCharType="begin"/>
             </w:r>
             <w:r>
               <w:rPr>
-                <w:webHidden/>
-              </w:rPr>
-              <w:instrText>PAGEREF _Toc475457801 \h</w:instrText>
-            </w:r>
-            <w:r>
-              <w:rPr>
-                <w:webHidden/>
-              </w:rPr>
-            </w:r>
-            <w:r>
-              <w:rPr>
+                <w:noProof/>
+                <w:webHidden/>
+              </w:rPr>
+              <w:instrText xml:space="preserve"> PAGEREF _Toc477783331 \h </w:instrText>
+            </w:r>
+            <w:r>
+              <w:rPr>
+                <w:noProof/>
+                <w:webHidden/>
+              </w:rPr>
+            </w:r>
+            <w:r>
+              <w:rPr>
+                <w:noProof/>
                 <w:webHidden/>
               </w:rPr>
               <w:fldChar w:fldCharType="separate"/>
             </w:r>
             <w:r>
               <w:rPr>
-                <w:rStyle w:val="IndexLink"/>
+                <w:noProof/>
+                <w:webHidden/>
+              </w:rPr>
+              <w:t>1</w:t>
+            </w:r>
+            <w:r>
+              <w:rPr>
+                <w:noProof/>
+                <w:webHidden/>
+              </w:rPr>
+              <w:fldChar w:fldCharType="end"/>
+            </w:r>
+          </w:hyperlink>
+        </w:p>
+        <w:p>
+          <w:pPr>
+            <w:pStyle w:val="TOC1"/>
+            <w:tabs>
+              <w:tab w:val="right" w:leader="dot" w:pos="8296"/>
+            </w:tabs>
+            <w:rPr>
+              <w:noProof/>
+              <w:kern w:val="2"/>
+            </w:rPr>
+          </w:pPr>
+          <w:hyperlink w:anchor="_Toc477783332" w:history="1">
+            <w:r>
+              <w:rPr>
+                <w:rStyle w:val="Hyperlink"/>
+                <w:noProof/>
+              </w:rPr>
+              <w:t>Introduction to Deep Learning Algorithms</w:t>
+            </w:r>
+            <w:r>
+              <w:rPr>
+                <w:noProof/>
+                <w:webHidden/>
               </w:rPr>
               <w:tab/>
+            </w:r>
+            <w:r>
+              <w:rPr>
+                <w:noProof/>
+                <w:webHidden/>
+              </w:rPr>
+              <w:fldChar w:fldCharType="begin"/>
+            </w:r>
+            <w:r>
+              <w:rPr>
+                <w:noProof/>
+                <w:webHidden/>
+              </w:rPr>
+              <w:instrText xml:space="preserve"> PAGEREF _Toc477783332 \h </w:instrText>
+            </w:r>
+            <w:r>
+              <w:rPr>
+                <w:noProof/>
+                <w:webHidden/>
+              </w:rPr>
+            </w:r>
+            <w:r>
+              <w:rPr>
+                <w:noProof/>
+                <w:webHidden/>
+              </w:rPr>
+              <w:fldChar w:fldCharType="separate"/>
+            </w:r>
+            <w:r>
+              <w:rPr>
+                <w:noProof/>
+                <w:webHidden/>
+              </w:rPr>
               <w:t>1</w:t>
             </w:r>
             <w:r>
               <w:rPr>
+                <w:noProof/>
+                <w:webHidden/>
+              </w:rPr>
+              <w:fldChar w:fldCharType="end"/>
+            </w:r>
+          </w:hyperlink>
+        </w:p>
+        <w:p>
+          <w:pPr>
+            <w:pStyle w:val="TOC1"/>
+            <w:tabs>
+              <w:tab w:val="right" w:leader="dot" w:pos="8296"/>
+            </w:tabs>
+            <w:rPr>
+              <w:noProof/>
+              <w:kern w:val="2"/>
+            </w:rPr>
+          </w:pPr>
+          <w:hyperlink w:anchor="_Toc477783333" w:history="1">
+            <w:r>
+              <w:rPr>
+                <w:rStyle w:val="Hyperlink"/>
+                <w:rFonts w:hint="eastAsia"/>
+                <w:noProof/>
+              </w:rPr>
+              <w:t>一天搞懂深度学习</w:t>
+            </w:r>
+            <w:r>
+              <w:rPr>
+                <w:rStyle w:val="Hyperlink"/>
+                <w:noProof/>
+              </w:rPr>
+              <w:t xml:space="preserve"> –</w:t>
+            </w:r>
+            <w:r>
+              <w:rPr>
+                <w:rStyle w:val="Hyperlink"/>
+                <w:rFonts w:hint="eastAsia"/>
+                <w:noProof/>
+              </w:rPr>
+              <w:t>李宏毅</w:t>
+            </w:r>
+            <w:r>
+              <w:rPr>
+                <w:noProof/>
+                <w:webHidden/>
+              </w:rPr>
+              <w:tab/>
+            </w:r>
+            <w:r>
+              <w:rPr>
+                <w:noProof/>
+                <w:webHidden/>
+              </w:rPr>
+              <w:fldChar w:fldCharType="begin"/>
+            </w:r>
+            <w:r>
+              <w:rPr>
+                <w:noProof/>
+                <w:webHidden/>
+              </w:rPr>
+              <w:instrText xml:space="preserve"> PAGEREF _Toc477783333 \h </w:instrText>
+            </w:r>
+            <w:r>
+              <w:rPr>
+                <w:noProof/>
+                <w:webHidden/>
+              </w:rPr>
+            </w:r>
+            <w:r>
+              <w:rPr>
+                <w:noProof/>
+                <w:webHidden/>
+              </w:rPr>
+              <w:fldChar w:fldCharType="separate"/>
+            </w:r>
+            <w:r>
+              <w:rPr>
+                <w:noProof/>
+                <w:webHidden/>
+              </w:rPr>
+              <w:t>2</w:t>
+            </w:r>
+            <w:r>
+              <w:rPr>
+                <w:noProof/>
                 <w:webHidden/>
               </w:rPr>
               <w:fldChar w:fldCharType="end"/>
@@ -94,65 +266,63 @@
             <w:tabs>
               <w:tab w:val="right" w:leader="dot" w:pos="8296"/>
             </w:tabs>
+            <w:rPr>
+              <w:noProof/>
+              <w:kern w:val="2"/>
+            </w:rPr>
           </w:pPr>
-          <w:hyperlink w:anchor="_Toc475457802">
-            <w:r>
-              <w:rPr>
-                <w:rStyle w:val="IndexLink"/>
-                <w:webHidden/>
-              </w:rPr>
-              <w:t>主成分分析</w:t>
-            </w:r>
-            <w:r>
-              <w:rPr>
-                <w:rStyle w:val="IndexLink"/>
-              </w:rPr>
-              <w:t>Principal Component Analysis</w:t>
-            </w:r>
-            <w:r>
-              <w:rPr>
-                <w:rStyle w:val="IndexLink"/>
-              </w:rPr>
-              <w:t>，</w:t>
-            </w:r>
-            <w:r>
-              <w:rPr>
-                <w:rStyle w:val="IndexLink"/>
-              </w:rPr>
-              <w:t>PCA</w:t>
-            </w:r>
-            <w:r>
-              <w:rPr>
+          <w:hyperlink w:anchor="_Toc477783334" w:history="1">
+            <w:r>
+              <w:rPr>
+                <w:rStyle w:val="Hyperlink"/>
+                <w:noProof/>
+              </w:rPr>
+              <w:t>NN</w:t>
+            </w:r>
+            <w:r>
+              <w:rPr>
+                <w:noProof/>
+                <w:webHidden/>
+              </w:rPr>
+              <w:tab/>
+            </w:r>
+            <w:r>
+              <w:rPr>
+                <w:noProof/>
                 <w:webHidden/>
               </w:rPr>
               <w:fldChar w:fldCharType="begin"/>
             </w:r>
             <w:r>
               <w:rPr>
-                <w:webHidden/>
-              </w:rPr>
-              <w:instrText>PAGEREF _Toc475457802 \h</w:instrText>
-            </w:r>
-            <w:r>
-              <w:rPr>
-                <w:webHidden/>
-              </w:rPr>
-            </w:r>
-            <w:r>
-              <w:rPr>
+                <w:noProof/>
+                <w:webHidden/>
+              </w:rPr>
+              <w:instrText xml:space="preserve"> PAGEREF _Toc477783334 \h </w:instrText>
+            </w:r>
+            <w:r>
+              <w:rPr>
+                <w:noProof/>
+                <w:webHidden/>
+              </w:rPr>
+            </w:r>
+            <w:r>
+              <w:rPr>
+                <w:noProof/>
                 <w:webHidden/>
               </w:rPr>
               <w:fldChar w:fldCharType="separate"/>
             </w:r>
             <w:r>
               <w:rPr>
-                <w:rStyle w:val="IndexLink"/>
-              </w:rPr>
-              <w:tab/>
-              <w:t>1</w:t>
-            </w:r>
-            <w:r>
-              <w:rPr>
+                <w:noProof/>
+                <w:webHidden/>
+              </w:rPr>
+              <w:t>2</w:t>
+            </w:r>
+            <w:r>
+              <w:rPr>
+                <w:noProof/>
                 <w:webHidden/>
               </w:rPr>
               <w:fldChar w:fldCharType="end"/>
@@ -165,47 +335,132 @@
             <w:tabs>
               <w:tab w:val="right" w:leader="dot" w:pos="8296"/>
             </w:tabs>
+            <w:rPr>
+              <w:noProof/>
+              <w:kern w:val="2"/>
+            </w:rPr>
           </w:pPr>
-          <w:hyperlink w:anchor="_Toc475457803">
-            <w:r>
-              <w:rPr>
-                <w:rStyle w:val="IndexLink"/>
-                <w:webHidden/>
-              </w:rPr>
-              <w:t>数据预处理</w:t>
-            </w:r>
-            <w:r>
-              <w:rPr>
+          <w:hyperlink w:anchor="_Toc477783335" w:history="1">
+            <w:r>
+              <w:rPr>
+                <w:rStyle w:val="Hyperlink"/>
+                <w:noProof/>
+              </w:rPr>
+              <w:t>CNN</w:t>
+            </w:r>
+            <w:r>
+              <w:rPr>
+                <w:noProof/>
+                <w:webHidden/>
+              </w:rPr>
+              <w:tab/>
+            </w:r>
+            <w:r>
+              <w:rPr>
+                <w:noProof/>
                 <w:webHidden/>
               </w:rPr>
               <w:fldChar w:fldCharType="begin"/>
             </w:r>
             <w:r>
               <w:rPr>
-                <w:webHidden/>
-              </w:rPr>
-              <w:instrText>PAGEREF _Toc475457803 \h</w:instrText>
-            </w:r>
-            <w:r>
-              <w:rPr>
-                <w:webHidden/>
-              </w:rPr>
-            </w:r>
-            <w:r>
-              <w:rPr>
+                <w:noProof/>
+                <w:webHidden/>
+              </w:rPr>
+              <w:instrText xml:space="preserve"> PAGEREF _Toc477783335 \h </w:instrText>
+            </w:r>
+            <w:r>
+              <w:rPr>
+                <w:noProof/>
+                <w:webHidden/>
+              </w:rPr>
+            </w:r>
+            <w:r>
+              <w:rPr>
+                <w:noProof/>
                 <w:webHidden/>
               </w:rPr>
               <w:fldChar w:fldCharType="separate"/>
             </w:r>
             <w:r>
               <w:rPr>
-                <w:rStyle w:val="IndexLink"/>
+                <w:noProof/>
+                <w:webHidden/>
+              </w:rPr>
+              <w:t>3</w:t>
+            </w:r>
+            <w:r>
+              <w:rPr>
+                <w:noProof/>
+                <w:webHidden/>
+              </w:rPr>
+              <w:fldChar w:fldCharType="end"/>
+            </w:r>
+          </w:hyperlink>
+        </w:p>
+        <w:p>
+          <w:pPr>
+            <w:pStyle w:val="TOC2"/>
+            <w:tabs>
+              <w:tab w:val="right" w:leader="dot" w:pos="8296"/>
+            </w:tabs>
+            <w:rPr>
+              <w:noProof/>
+              <w:kern w:val="2"/>
+            </w:rPr>
+          </w:pPr>
+          <w:hyperlink w:anchor="_Toc477783336" w:history="1">
+            <w:r>
+              <w:rPr>
+                <w:rStyle w:val="Hyperlink"/>
+                <w:noProof/>
+              </w:rPr>
+              <w:t>RNN (Recurrent Neural Network)</w:t>
+            </w:r>
+            <w:r>
+              <w:rPr>
+                <w:noProof/>
+                <w:webHidden/>
               </w:rPr>
               <w:tab/>
-              <w:t>2</w:t>
-            </w:r>
-            <w:r>
-              <w:rPr>
+            </w:r>
+            <w:r>
+              <w:rPr>
+                <w:noProof/>
+                <w:webHidden/>
+              </w:rPr>
+              <w:fldChar w:fldCharType="begin"/>
+            </w:r>
+            <w:r>
+              <w:rPr>
+                <w:noProof/>
+                <w:webHidden/>
+              </w:rPr>
+              <w:instrText xml:space="preserve"> PAGEREF _Toc477783336 \h </w:instrText>
+            </w:r>
+            <w:r>
+              <w:rPr>
+                <w:noProof/>
+                <w:webHidden/>
+              </w:rPr>
+            </w:r>
+            <w:r>
+              <w:rPr>
+                <w:noProof/>
+                <w:webHidden/>
+              </w:rPr>
+              <w:fldChar w:fldCharType="separate"/>
+            </w:r>
+            <w:r>
+              <w:rPr>
+                <w:noProof/>
+                <w:webHidden/>
+              </w:rPr>
+              <w:t>4</w:t>
+            </w:r>
+            <w:r>
+              <w:rPr>
+                <w:noProof/>
                 <w:webHidden/>
               </w:rPr>
               <w:fldChar w:fldCharType="end"/>
@@ -218,61 +473,63 @@
             <w:tabs>
               <w:tab w:val="right" w:leader="dot" w:pos="8296"/>
             </w:tabs>
+            <w:rPr>
+              <w:noProof/>
+              <w:kern w:val="2"/>
+            </w:rPr>
           </w:pPr>
-          <w:hyperlink w:anchor="_Toc475457804">
-            <w:r>
-              <w:rPr>
-                <w:rStyle w:val="IndexLink"/>
-                <w:webHidden/>
-              </w:rPr>
-              <w:t>一天搞懂深度学习</w:t>
-            </w:r>
-            <w:r>
-              <w:rPr>
-                <w:rStyle w:val="IndexLink"/>
-                <w:webHidden/>
-              </w:rPr>
-              <w:t xml:space="preserve"> –</w:t>
-            </w:r>
-            <w:r>
-              <w:rPr>
-                <w:rStyle w:val="IndexLink"/>
-                <w:webHidden/>
-              </w:rPr>
-              <w:t>李宏毅</w:t>
-            </w:r>
-            <w:r>
-              <w:rPr>
+          <w:hyperlink w:anchor="_Toc477783337" w:history="1">
+            <w:r>
+              <w:rPr>
+                <w:rStyle w:val="Hyperlink"/>
+                <w:noProof/>
+              </w:rPr>
+              <w:t>CS231n Convolutional Neural Networks for Visual Recognition</w:t>
+            </w:r>
+            <w:r>
+              <w:rPr>
+                <w:noProof/>
+                <w:webHidden/>
+              </w:rPr>
+              <w:tab/>
+            </w:r>
+            <w:r>
+              <w:rPr>
+                <w:noProof/>
                 <w:webHidden/>
               </w:rPr>
               <w:fldChar w:fldCharType="begin"/>
             </w:r>
             <w:r>
               <w:rPr>
-                <w:webHidden/>
-              </w:rPr>
-              <w:instrText>PAGEREF _Toc475457804 \h</w:instrText>
-            </w:r>
-            <w:r>
-              <w:rPr>
-                <w:webHidden/>
-              </w:rPr>
-            </w:r>
-            <w:r>
-              <w:rPr>
+                <w:noProof/>
+                <w:webHidden/>
+              </w:rPr>
+              <w:instrText xml:space="preserve"> PAGEREF _Toc477783337 \h </w:instrText>
+            </w:r>
+            <w:r>
+              <w:rPr>
+                <w:noProof/>
+                <w:webHidden/>
+              </w:rPr>
+            </w:r>
+            <w:r>
+              <w:rPr>
+                <w:noProof/>
                 <w:webHidden/>
               </w:rPr>
               <w:fldChar w:fldCharType="separate"/>
             </w:r>
             <w:r>
               <w:rPr>
-                <w:rStyle w:val="IndexLink"/>
-              </w:rPr>
-              <w:tab/>
-              <w:t>3</w:t>
-            </w:r>
-            <w:r>
-              <w:rPr>
+                <w:noProof/>
+                <w:webHidden/>
+              </w:rPr>
+              <w:t>4</w:t>
+            </w:r>
+            <w:r>
+              <w:rPr>
+                <w:noProof/>
                 <w:webHidden/>
               </w:rPr>
               <w:fldChar w:fldCharType="end"/>
@@ -285,47 +542,63 @@
             <w:tabs>
               <w:tab w:val="right" w:leader="dot" w:pos="8296"/>
             </w:tabs>
+            <w:rPr>
+              <w:noProof/>
+              <w:kern w:val="2"/>
+            </w:rPr>
           </w:pPr>
-          <w:hyperlink w:anchor="_Toc475457805">
-            <w:r>
-              <w:rPr>
-                <w:rStyle w:val="IndexLink"/>
-                <w:webHidden/>
-              </w:rPr>
-              <w:t>NN</w:t>
-            </w:r>
-            <w:r>
-              <w:rPr>
+          <w:hyperlink w:anchor="_Toc477783338" w:history="1">
+            <w:r>
+              <w:rPr>
+                <w:rStyle w:val="Hyperlink"/>
+                <w:noProof/>
+              </w:rPr>
+              <w:t>NN (Neural Network)</w:t>
+            </w:r>
+            <w:r>
+              <w:rPr>
+                <w:noProof/>
+                <w:webHidden/>
+              </w:rPr>
+              <w:tab/>
+            </w:r>
+            <w:r>
+              <w:rPr>
+                <w:noProof/>
                 <w:webHidden/>
               </w:rPr>
               <w:fldChar w:fldCharType="begin"/>
             </w:r>
             <w:r>
               <w:rPr>
-                <w:webHidden/>
-              </w:rPr>
-              <w:instrText>PAGEREF _Toc475457805 \h</w:instrText>
-            </w:r>
-            <w:r>
-              <w:rPr>
-                <w:webHidden/>
-              </w:rPr>
-            </w:r>
-            <w:r>
-              <w:rPr>
+                <w:noProof/>
+                <w:webHidden/>
+              </w:rPr>
+              <w:instrText xml:space="preserve"> PAGEREF _Toc477783338 \h </w:instrText>
+            </w:r>
+            <w:r>
+              <w:rPr>
+                <w:noProof/>
+                <w:webHidden/>
+              </w:rPr>
+            </w:r>
+            <w:r>
+              <w:rPr>
+                <w:noProof/>
                 <w:webHidden/>
               </w:rPr>
               <w:fldChar w:fldCharType="separate"/>
             </w:r>
             <w:r>
               <w:rPr>
-                <w:rStyle w:val="IndexLink"/>
-              </w:rPr>
-              <w:tab/>
-              <w:t>3</w:t>
-            </w:r>
-            <w:r>
-              <w:rPr>
+                <w:noProof/>
+                <w:webHidden/>
+              </w:rPr>
+              <w:t>4</w:t>
+            </w:r>
+            <w:r>
+              <w:rPr>
+                <w:noProof/>
                 <w:webHidden/>
               </w:rPr>
               <w:fldChar w:fldCharType="end"/>
@@ -338,47 +611,132 @@
             <w:tabs>
               <w:tab w:val="right" w:leader="dot" w:pos="8296"/>
             </w:tabs>
+            <w:rPr>
+              <w:noProof/>
+              <w:kern w:val="2"/>
+            </w:rPr>
           </w:pPr>
-          <w:hyperlink w:anchor="_Toc475457806">
-            <w:r>
-              <w:rPr>
-                <w:rStyle w:val="IndexLink"/>
-                <w:webHidden/>
-              </w:rPr>
-              <w:t>CNN</w:t>
-            </w:r>
-            <w:r>
-              <w:rPr>
+          <w:hyperlink w:anchor="_Toc477783339" w:history="1">
+            <w:r>
+              <w:rPr>
+                <w:rStyle w:val="Hyperlink"/>
+                <w:noProof/>
+              </w:rPr>
+              <w:t>CNN (Convolutional Neural Networks / ConvNets)</w:t>
+            </w:r>
+            <w:r>
+              <w:rPr>
+                <w:noProof/>
+                <w:webHidden/>
+              </w:rPr>
+              <w:tab/>
+            </w:r>
+            <w:r>
+              <w:rPr>
+                <w:noProof/>
                 <w:webHidden/>
               </w:rPr>
               <w:fldChar w:fldCharType="begin"/>
             </w:r>
             <w:r>
               <w:rPr>
-                <w:webHidden/>
-              </w:rPr>
-              <w:instrText>PAGEREF _Toc475457806 \h</w:instrText>
-            </w:r>
-            <w:r>
-              <w:rPr>
-                <w:webHidden/>
-              </w:rPr>
-            </w:r>
-            <w:r>
-              <w:rPr>
+                <w:noProof/>
+                <w:webHidden/>
+              </w:rPr>
+              <w:instrText xml:space="preserve"> PAGEREF _Toc477783339 \h </w:instrText>
+            </w:r>
+            <w:r>
+              <w:rPr>
+                <w:noProof/>
+                <w:webHidden/>
+              </w:rPr>
+            </w:r>
+            <w:r>
+              <w:rPr>
+                <w:noProof/>
                 <w:webHidden/>
               </w:rPr>
               <w:fldChar w:fldCharType="separate"/>
             </w:r>
             <w:r>
               <w:rPr>
-                <w:rStyle w:val="IndexLink"/>
+                <w:noProof/>
+                <w:webHidden/>
+              </w:rPr>
+              <w:t>8</w:t>
+            </w:r>
+            <w:r>
+              <w:rPr>
+                <w:noProof/>
+                <w:webHidden/>
+              </w:rPr>
+              <w:fldChar w:fldCharType="end"/>
+            </w:r>
+          </w:hyperlink>
+        </w:p>
+        <w:p>
+          <w:pPr>
+            <w:pStyle w:val="TOC1"/>
+            <w:tabs>
+              <w:tab w:val="right" w:leader="dot" w:pos="8296"/>
+            </w:tabs>
+            <w:rPr>
+              <w:noProof/>
+              <w:kern w:val="2"/>
+            </w:rPr>
+          </w:pPr>
+          <w:hyperlink w:anchor="_Toc477783340" w:history="1">
+            <w:r>
+              <w:rPr>
+                <w:rStyle w:val="Hyperlink"/>
+                <w:noProof/>
+              </w:rPr>
+              <w:t>Keras</w:t>
+            </w:r>
+            <w:r>
+              <w:rPr>
+                <w:noProof/>
+                <w:webHidden/>
               </w:rPr>
               <w:tab/>
-              <w:t>4</w:t>
-            </w:r>
-            <w:r>
-              <w:rPr>
+            </w:r>
+            <w:r>
+              <w:rPr>
+                <w:noProof/>
+                <w:webHidden/>
+              </w:rPr>
+              <w:fldChar w:fldCharType="begin"/>
+            </w:r>
+            <w:r>
+              <w:rPr>
+                <w:noProof/>
+                <w:webHidden/>
+              </w:rPr>
+              <w:instrText xml:space="preserve"> PAGEREF _Toc477783340 \h </w:instrText>
+            </w:r>
+            <w:r>
+              <w:rPr>
+                <w:noProof/>
+                <w:webHidden/>
+              </w:rPr>
+            </w:r>
+            <w:r>
+              <w:rPr>
+                <w:noProof/>
+                <w:webHidden/>
+              </w:rPr>
+              <w:fldChar w:fldCharType="separate"/>
+            </w:r>
+            <w:r>
+              <w:rPr>
+                <w:noProof/>
+                <w:webHidden/>
+              </w:rPr>
+              <w:t>14</w:t>
+            </w:r>
+            <w:r>
+              <w:rPr>
+                <w:noProof/>
                 <w:webHidden/>
               </w:rPr>
               <w:fldChar w:fldCharType="end"/>
@@ -391,47 +749,133 @@
             <w:tabs>
               <w:tab w:val="right" w:leader="dot" w:pos="8296"/>
             </w:tabs>
+            <w:rPr>
+              <w:noProof/>
+              <w:kern w:val="2"/>
+            </w:rPr>
           </w:pPr>
-          <w:hyperlink w:anchor="_Toc475457807">
-            <w:r>
-              <w:rPr>
-                <w:rStyle w:val="IndexLink"/>
-                <w:webHidden/>
-              </w:rPr>
-              <w:t>RNN (Recurrent Neural Network)</w:t>
-            </w:r>
-            <w:r>
-              <w:rPr>
+          <w:hyperlink w:anchor="_Toc477783341" w:history="1">
+            <w:r>
+              <w:rPr>
+                <w:rStyle w:val="Hyperlink"/>
+                <w:rFonts w:hint="eastAsia"/>
+                <w:noProof/>
+              </w:rPr>
+              <w:t>安装</w:t>
+            </w:r>
+            <w:r>
+              <w:rPr>
+                <w:noProof/>
+                <w:webHidden/>
+              </w:rPr>
+              <w:tab/>
+            </w:r>
+            <w:r>
+              <w:rPr>
+                <w:noProof/>
                 <w:webHidden/>
               </w:rPr>
               <w:fldChar w:fldCharType="begin"/>
             </w:r>
             <w:r>
               <w:rPr>
-                <w:webHidden/>
-              </w:rPr>
-              <w:instrText>PAGEREF _Toc475457807 \h</w:instrText>
-            </w:r>
-            <w:r>
-              <w:rPr>
-                <w:webHidden/>
-              </w:rPr>
-            </w:r>
-            <w:r>
-              <w:rPr>
+                <w:noProof/>
+                <w:webHidden/>
+              </w:rPr>
+              <w:instrText xml:space="preserve"> PAGEREF _Toc477783341 \h </w:instrText>
+            </w:r>
+            <w:r>
+              <w:rPr>
+                <w:noProof/>
+                <w:webHidden/>
+              </w:rPr>
+            </w:r>
+            <w:r>
+              <w:rPr>
+                <w:noProof/>
                 <w:webHidden/>
               </w:rPr>
               <w:fldChar w:fldCharType="separate"/>
             </w:r>
             <w:r>
               <w:rPr>
-                <w:rStyle w:val="IndexLink"/>
+                <w:noProof/>
+                <w:webHidden/>
+              </w:rPr>
+              <w:t>15</w:t>
+            </w:r>
+            <w:r>
+              <w:rPr>
+                <w:noProof/>
+                <w:webHidden/>
+              </w:rPr>
+              <w:fldChar w:fldCharType="end"/>
+            </w:r>
+          </w:hyperlink>
+        </w:p>
+        <w:p>
+          <w:pPr>
+            <w:pStyle w:val="TOC2"/>
+            <w:tabs>
+              <w:tab w:val="right" w:leader="dot" w:pos="8296"/>
+            </w:tabs>
+            <w:rPr>
+              <w:noProof/>
+              <w:kern w:val="2"/>
+            </w:rPr>
+          </w:pPr>
+          <w:hyperlink w:anchor="_Toc477783342" w:history="1">
+            <w:r>
+              <w:rPr>
+                <w:rStyle w:val="Hyperlink"/>
+                <w:noProof/>
+              </w:rPr>
+              <w:t>workflow</w:t>
+            </w:r>
+            <w:r>
+              <w:rPr>
+                <w:noProof/>
+                <w:webHidden/>
               </w:rPr>
               <w:tab/>
-              <w:t>5</w:t>
-            </w:r>
-            <w:r>
-              <w:rPr>
+            </w:r>
+            <w:r>
+              <w:rPr>
+                <w:noProof/>
+                <w:webHidden/>
+              </w:rPr>
+              <w:fldChar w:fldCharType="begin"/>
+            </w:r>
+            <w:r>
+              <w:rPr>
+                <w:noProof/>
+                <w:webHidden/>
+              </w:rPr>
+              <w:instrText xml:space="preserve"> PAGEREF _Toc477783342 \h </w:instrText>
+            </w:r>
+            <w:r>
+              <w:rPr>
+                <w:noProof/>
+                <w:webHidden/>
+              </w:rPr>
+            </w:r>
+            <w:r>
+              <w:rPr>
+                <w:noProof/>
+                <w:webHidden/>
+              </w:rPr>
+              <w:fldChar w:fldCharType="separate"/>
+            </w:r>
+            <w:r>
+              <w:rPr>
+                <w:noProof/>
+                <w:webHidden/>
+              </w:rPr>
+              <w:t>16</w:t>
+            </w:r>
+            <w:r>
+              <w:rPr>
+                <w:noProof/>
                 <w:webHidden/>
               </w:rPr>
               <w:fldChar w:fldCharType="end"/>
@@ -444,47 +888,63 @@
             <w:tabs>
               <w:tab w:val="right" w:leader="dot" w:pos="8296"/>
             </w:tabs>
+            <w:rPr>
+              <w:noProof/>
+              <w:kern w:val="2"/>
+            </w:rPr>
           </w:pPr>
-          <w:hyperlink w:anchor="_Toc475457808">
-            <w:r>
-              <w:rPr>
-                <w:rStyle w:val="IndexLink"/>
-                <w:webHidden/>
-              </w:rPr>
-              <w:t>CS231n Convolutional Neural Networks for Visual Recognition</w:t>
-            </w:r>
-            <w:r>
-              <w:rPr>
+          <w:hyperlink w:anchor="_Toc477783343" w:history="1">
+            <w:r>
+              <w:rPr>
+                <w:rStyle w:val="Hyperlink"/>
+                <w:noProof/>
+              </w:rPr>
+              <w:t>Image processing</w:t>
+            </w:r>
+            <w:r>
+              <w:rPr>
+                <w:noProof/>
+                <w:webHidden/>
+              </w:rPr>
+              <w:tab/>
+            </w:r>
+            <w:r>
+              <w:rPr>
+                <w:noProof/>
                 <w:webHidden/>
               </w:rPr>
               <w:fldChar w:fldCharType="begin"/>
             </w:r>
             <w:r>
               <w:rPr>
-                <w:webHidden/>
-              </w:rPr>
-              <w:instrText>PAGEREF _Toc475457808 \h</w:instrText>
-            </w:r>
-            <w:r>
-              <w:rPr>
-                <w:webHidden/>
-              </w:rPr>
-            </w:r>
-            <w:r>
-              <w:rPr>
+                <w:noProof/>
+                <w:webHidden/>
+              </w:rPr>
+              <w:instrText xml:space="preserve"> PAGEREF _Toc477783343 \h </w:instrText>
+            </w:r>
+            <w:r>
+              <w:rPr>
+                <w:noProof/>
+                <w:webHidden/>
+              </w:rPr>
+            </w:r>
+            <w:r>
+              <w:rPr>
+                <w:noProof/>
                 <w:webHidden/>
               </w:rPr>
               <w:fldChar w:fldCharType="separate"/>
             </w:r>
             <w:r>
               <w:rPr>
-                <w:rStyle w:val="IndexLink"/>
-              </w:rPr>
-              <w:tab/>
-              <w:t>5</w:t>
-            </w:r>
-            <w:r>
-              <w:rPr>
+                <w:noProof/>
+                <w:webHidden/>
+              </w:rPr>
+              <w:t>17</w:t>
+            </w:r>
+            <w:r>
+              <w:rPr>
+                <w:noProof/>
                 <w:webHidden/>
               </w:rPr>
               <w:fldChar w:fldCharType="end"/>
@@ -497,47 +957,63 @@
             <w:tabs>
               <w:tab w:val="right" w:leader="dot" w:pos="8296"/>
             </w:tabs>
+            <w:rPr>
+              <w:noProof/>
+              <w:kern w:val="2"/>
+            </w:rPr>
           </w:pPr>
-          <w:hyperlink w:anchor="_Toc475457809">
-            <w:r>
-              <w:rPr>
-                <w:rStyle w:val="IndexLink"/>
-                <w:webHidden/>
-              </w:rPr>
-              <w:t>NN (Neural Network)</w:t>
-            </w:r>
-            <w:r>
-              <w:rPr>
+          <w:hyperlink w:anchor="_Toc477783344" w:history="1">
+            <w:r>
+              <w:rPr>
+                <w:rStyle w:val="Hyperlink"/>
+                <w:noProof/>
+              </w:rPr>
+              <w:t>Opencv</w:t>
+            </w:r>
+            <w:r>
+              <w:rPr>
+                <w:noProof/>
+                <w:webHidden/>
+              </w:rPr>
+              <w:tab/>
+            </w:r>
+            <w:r>
+              <w:rPr>
+                <w:noProof/>
                 <w:webHidden/>
               </w:rPr>
               <w:fldChar w:fldCharType="begin"/>
             </w:r>
             <w:r>
               <w:rPr>
-                <w:webHidden/>
-              </w:rPr>
-              <w:instrText>PAGEREF _Toc475457809 \h</w:instrText>
-            </w:r>
-            <w:r>
-              <w:rPr>
-                <w:webHidden/>
-              </w:rPr>
-            </w:r>
-            <w:r>
-              <w:rPr>
+                <w:noProof/>
+                <w:webHidden/>
+              </w:rPr>
+              <w:instrText xml:space="preserve"> PAGEREF _Toc477783344 \h </w:instrText>
+            </w:r>
+            <w:r>
+              <w:rPr>
+                <w:noProof/>
+                <w:webHidden/>
+              </w:rPr>
+            </w:r>
+            <w:r>
+              <w:rPr>
+                <w:noProof/>
                 <w:webHidden/>
               </w:rPr>
               <w:fldChar w:fldCharType="separate"/>
             </w:r>
             <w:r>
               <w:rPr>
-                <w:rStyle w:val="IndexLink"/>
-              </w:rPr>
-              <w:tab/>
-              <w:t>5</w:t>
-            </w:r>
-            <w:r>
-              <w:rPr>
+                <w:noProof/>
+                <w:webHidden/>
+              </w:rPr>
+              <w:t>17</w:t>
+            </w:r>
+            <w:r>
+              <w:rPr>
+                <w:noProof/>
                 <w:webHidden/>
               </w:rPr>
               <w:fldChar w:fldCharType="end"/>
@@ -546,747 +1022,10 @@
         </w:p>
         <w:p>
           <w:pPr>
-            <w:pStyle w:val="TOC2"/>
-            <w:tabs>
-              <w:tab w:val="right" w:leader="dot" w:pos="8296"/>
-            </w:tabs>
+            <w:rPr>
+              <w:rFonts w:hint="eastAsia"/>
+            </w:rPr>
           </w:pPr>
-          <w:hyperlink w:anchor="_Toc475457810">
-            <w:r>
-              <w:rPr>
-                <w:rStyle w:val="IndexLink"/>
-                <w:webHidden/>
-              </w:rPr>
-              <w:t>CNN (Convolutional Neural Networks / ConvNets)</w:t>
-            </w:r>
-            <w:r>
-              <w:rPr>
-                <w:webHidden/>
-              </w:rPr>
-              <w:fldChar w:fldCharType="begin"/>
-            </w:r>
-            <w:r>
-              <w:rPr>
-                <w:webHidden/>
-              </w:rPr>
-              <w:instrText>PAGEREF _Toc475457810 \h</w:instrText>
-            </w:r>
-            <w:r>
-              <w:rPr>
-                <w:webHidden/>
-              </w:rPr>
-            </w:r>
-            <w:r>
-              <w:rPr>
-                <w:webHidden/>
-              </w:rPr>
-              <w:fldChar w:fldCharType="separate"/>
-            </w:r>
-            <w:r>
-              <w:rPr>
-                <w:rStyle w:val="IndexLink"/>
-              </w:rPr>
-              <w:tab/>
-              <w:t>9</w:t>
-            </w:r>
-            <w:r>
-              <w:rPr>
-                <w:webHidden/>
-              </w:rPr>
-              <w:fldChar w:fldCharType="end"/>
-            </w:r>
-          </w:hyperlink>
-        </w:p>
-        <w:p>
-          <w:pPr>
-            <w:pStyle w:val="TOC1"/>
-            <w:tabs>
-              <w:tab w:val="right" w:leader="dot" w:pos="8296"/>
-            </w:tabs>
-          </w:pPr>
-          <w:hyperlink w:anchor="_Toc475457811">
-            <w:r>
-              <w:rPr>
-                <w:rStyle w:val="IndexLink"/>
-                <w:webHidden/>
-              </w:rPr>
-              <w:t>Keras</w:t>
-            </w:r>
-            <w:r>
-              <w:rPr>
-                <w:webHidden/>
-              </w:rPr>
-              <w:fldChar w:fldCharType="begin"/>
-            </w:r>
-            <w:r>
-              <w:rPr>
-                <w:webHidden/>
-              </w:rPr>
-              <w:instrText>PAGEREF _Toc475457811 \h</w:instrText>
-            </w:r>
-            <w:r>
-              <w:rPr>
-                <w:webHidden/>
-              </w:rPr>
-            </w:r>
-            <w:r>
-              <w:rPr>
-                <w:webHidden/>
-              </w:rPr>
-              <w:fldChar w:fldCharType="separate"/>
-            </w:r>
-            <w:r>
-              <w:rPr>
-                <w:rStyle w:val="IndexLink"/>
-              </w:rPr>
-              <w:tab/>
-              <w:t>15</w:t>
-            </w:r>
-            <w:r>
-              <w:rPr>
-                <w:webHidden/>
-              </w:rPr>
-              <w:fldChar w:fldCharType="end"/>
-            </w:r>
-          </w:hyperlink>
-        </w:p>
-        <w:p>
-          <w:pPr>
-            <w:pStyle w:val="TOC2"/>
-            <w:tabs>
-              <w:tab w:val="right" w:leader="dot" w:pos="8296"/>
-            </w:tabs>
-          </w:pPr>
-          <w:hyperlink w:anchor="_Toc475457812">
-            <w:r>
-              <w:rPr>
-                <w:rStyle w:val="IndexLink"/>
-                <w:webHidden/>
-              </w:rPr>
-              <w:t>安装</w:t>
-            </w:r>
-            <w:r>
-              <w:rPr>
-                <w:webHidden/>
-              </w:rPr>
-              <w:fldChar w:fldCharType="begin"/>
-            </w:r>
-            <w:r>
-              <w:rPr>
-                <w:webHidden/>
-              </w:rPr>
-              <w:instrText>PAGEREF _Toc475457812 \h</w:instrText>
-            </w:r>
-            <w:r>
-              <w:rPr>
-                <w:webHidden/>
-              </w:rPr>
-            </w:r>
-            <w:r>
-              <w:rPr>
-                <w:webHidden/>
-              </w:rPr>
-              <w:fldChar w:fldCharType="separate"/>
-            </w:r>
-            <w:r>
-              <w:rPr>
-                <w:rStyle w:val="IndexLink"/>
-              </w:rPr>
-              <w:tab/>
-              <w:t>16</w:t>
-            </w:r>
-            <w:r>
-              <w:rPr>
-                <w:webHidden/>
-              </w:rPr>
-              <w:fldChar w:fldCharType="end"/>
-            </w:r>
-          </w:hyperlink>
-        </w:p>
-        <w:p>
-          <w:pPr>
-            <w:pStyle w:val="TOC2"/>
-            <w:tabs>
-              <w:tab w:val="right" w:leader="dot" w:pos="8296"/>
-            </w:tabs>
-          </w:pPr>
-          <w:hyperlink w:anchor="_Toc475457813">
-            <w:r>
-              <w:rPr>
-                <w:rStyle w:val="IndexLink"/>
-                <w:webHidden/>
-              </w:rPr>
-              <w:t>workflow</w:t>
-            </w:r>
-            <w:r>
-              <w:rPr>
-                <w:webHidden/>
-              </w:rPr>
-              <w:fldChar w:fldCharType="begin"/>
-            </w:r>
-            <w:r>
-              <w:rPr>
-                <w:webHidden/>
-              </w:rPr>
-              <w:instrText>PAGEREF _Toc475457813 \h</w:instrText>
-            </w:r>
-            <w:r>
-              <w:rPr>
-                <w:webHidden/>
-              </w:rPr>
-            </w:r>
-            <w:r>
-              <w:rPr>
-                <w:webHidden/>
-              </w:rPr>
-              <w:fldChar w:fldCharType="separate"/>
-            </w:r>
-            <w:r>
-              <w:rPr>
-                <w:rStyle w:val="IndexLink"/>
-              </w:rPr>
-              <w:tab/>
-              <w:t>17</w:t>
-            </w:r>
-            <w:r>
-              <w:rPr>
-                <w:webHidden/>
-              </w:rPr>
-              <w:fldChar w:fldCharType="end"/>
-            </w:r>
-          </w:hyperlink>
-        </w:p>
-        <w:p>
-          <w:pPr>
-            <w:pStyle w:val="TOC1"/>
-            <w:tabs>
-              <w:tab w:val="right" w:leader="dot" w:pos="8296"/>
-            </w:tabs>
-          </w:pPr>
-          <w:hyperlink w:anchor="_Toc475457814">
-            <w:r>
-              <w:rPr>
-                <w:rStyle w:val="IndexLink"/>
-                <w:webHidden/>
-              </w:rPr>
-              <w:t>Scipy</w:t>
-            </w:r>
-            <w:r>
-              <w:rPr>
-                <w:webHidden/>
-              </w:rPr>
-              <w:fldChar w:fldCharType="begin"/>
-            </w:r>
-            <w:r>
-              <w:rPr>
-                <w:webHidden/>
-              </w:rPr>
-              <w:instrText>PAGEREF _Toc475457814 \h</w:instrText>
-            </w:r>
-            <w:r>
-              <w:rPr>
-                <w:webHidden/>
-              </w:rPr>
-            </w:r>
-            <w:r>
-              <w:rPr>
-                <w:webHidden/>
-              </w:rPr>
-              <w:fldChar w:fldCharType="separate"/>
-            </w:r>
-            <w:r>
-              <w:rPr>
-                <w:rStyle w:val="IndexLink"/>
-              </w:rPr>
-              <w:tab/>
-              <w:t>18</w:t>
-            </w:r>
-            <w:r>
-              <w:rPr>
-                <w:webHidden/>
-              </w:rPr>
-              <w:fldChar w:fldCharType="end"/>
-            </w:r>
-          </w:hyperlink>
-        </w:p>
-        <w:p>
-          <w:pPr>
-            <w:pStyle w:val="TOC2"/>
-            <w:tabs>
-              <w:tab w:val="right" w:leader="dot" w:pos="8296"/>
-            </w:tabs>
-          </w:pPr>
-          <w:hyperlink w:anchor="_Toc475457815">
-            <w:r>
-              <w:rPr>
-                <w:rStyle w:val="IndexLink"/>
-                <w:webHidden/>
-              </w:rPr>
-              <w:t>install</w:t>
-            </w:r>
-            <w:r>
-              <w:rPr>
-                <w:webHidden/>
-              </w:rPr>
-              <w:fldChar w:fldCharType="begin"/>
-            </w:r>
-            <w:r>
-              <w:rPr>
-                <w:webHidden/>
-              </w:rPr>
-              <w:instrText>PAGEREF _Toc475457815 \h</w:instrText>
-            </w:r>
-            <w:r>
-              <w:rPr>
-                <w:webHidden/>
-              </w:rPr>
-            </w:r>
-            <w:r>
-              <w:rPr>
-                <w:webHidden/>
-              </w:rPr>
-              <w:fldChar w:fldCharType="separate"/>
-            </w:r>
-            <w:r>
-              <w:rPr>
-                <w:rStyle w:val="IndexLink"/>
-              </w:rPr>
-              <w:tab/>
-              <w:t>18</w:t>
-            </w:r>
-            <w:r>
-              <w:rPr>
-                <w:webHidden/>
-              </w:rPr>
-              <w:fldChar w:fldCharType="end"/>
-            </w:r>
-          </w:hyperlink>
-        </w:p>
-        <w:p>
-          <w:pPr>
-            <w:pStyle w:val="TOC2"/>
-            <w:tabs>
-              <w:tab w:val="right" w:leader="dot" w:pos="8296"/>
-            </w:tabs>
-          </w:pPr>
-          <w:hyperlink w:anchor="_Toc475457816">
-            <w:r>
-              <w:rPr>
-                <w:rStyle w:val="IndexLink"/>
-                <w:webHidden/>
-              </w:rPr>
-              <w:t>numPy</w:t>
-            </w:r>
-            <w:r>
-              <w:rPr>
-                <w:webHidden/>
-              </w:rPr>
-              <w:fldChar w:fldCharType="begin"/>
-            </w:r>
-            <w:r>
-              <w:rPr>
-                <w:webHidden/>
-              </w:rPr>
-              <w:instrText>PAGEREF _Toc475457816 \h</w:instrText>
-            </w:r>
-            <w:r>
-              <w:rPr>
-                <w:webHidden/>
-              </w:rPr>
-            </w:r>
-            <w:r>
-              <w:rPr>
-                <w:webHidden/>
-              </w:rPr>
-              <w:fldChar w:fldCharType="separate"/>
-            </w:r>
-            <w:r>
-              <w:rPr>
-                <w:rStyle w:val="IndexLink"/>
-              </w:rPr>
-              <w:tab/>
-              <w:t>18</w:t>
-            </w:r>
-            <w:r>
-              <w:rPr>
-                <w:webHidden/>
-              </w:rPr>
-              <w:fldChar w:fldCharType="end"/>
-            </w:r>
-          </w:hyperlink>
-        </w:p>
-        <w:p>
-          <w:pPr>
-            <w:pStyle w:val="TOC2"/>
-            <w:tabs>
-              <w:tab w:val="right" w:leader="dot" w:pos="8296"/>
-            </w:tabs>
-          </w:pPr>
-          <w:hyperlink w:anchor="_Toc475457817">
-            <w:r>
-              <w:rPr>
-                <w:rStyle w:val="IndexLink"/>
-                <w:webHidden/>
-              </w:rPr>
-              <w:t>scipy</w:t>
-            </w:r>
-            <w:r>
-              <w:rPr>
-                <w:webHidden/>
-              </w:rPr>
-              <w:fldChar w:fldCharType="begin"/>
-            </w:r>
-            <w:r>
-              <w:rPr>
-                <w:webHidden/>
-              </w:rPr>
-              <w:instrText>PAGEREF _Toc475457817 \h</w:instrText>
-            </w:r>
-            <w:r>
-              <w:rPr>
-                <w:webHidden/>
-              </w:rPr>
-            </w:r>
-            <w:r>
-              <w:rPr>
-                <w:webHidden/>
-              </w:rPr>
-              <w:fldChar w:fldCharType="separate"/>
-            </w:r>
-            <w:r>
-              <w:rPr>
-                <w:rStyle w:val="IndexLink"/>
-              </w:rPr>
-              <w:tab/>
-              <w:t>21</w:t>
-            </w:r>
-            <w:r>
-              <w:rPr>
-                <w:webHidden/>
-              </w:rPr>
-              <w:fldChar w:fldCharType="end"/>
-            </w:r>
-          </w:hyperlink>
-        </w:p>
-        <w:p>
-          <w:pPr>
-            <w:pStyle w:val="TOC2"/>
-            <w:tabs>
-              <w:tab w:val="right" w:leader="dot" w:pos="8296"/>
-            </w:tabs>
-          </w:pPr>
-          <w:hyperlink w:anchor="_Toc475457818">
-            <w:r>
-              <w:rPr>
-                <w:rStyle w:val="IndexLink"/>
-                <w:webHidden/>
-              </w:rPr>
-              <w:t>matplotlib</w:t>
-            </w:r>
-            <w:r>
-              <w:rPr>
-                <w:webHidden/>
-              </w:rPr>
-              <w:fldChar w:fldCharType="begin"/>
-            </w:r>
-            <w:r>
-              <w:rPr>
-                <w:webHidden/>
-              </w:rPr>
-              <w:instrText>PAGEREF _Toc475457818 \h</w:instrText>
-            </w:r>
-            <w:r>
-              <w:rPr>
-                <w:webHidden/>
-              </w:rPr>
-            </w:r>
-            <w:r>
-              <w:rPr>
-                <w:webHidden/>
-              </w:rPr>
-              <w:fldChar w:fldCharType="separate"/>
-            </w:r>
-            <w:r>
-              <w:rPr>
-                <w:rStyle w:val="IndexLink"/>
-              </w:rPr>
-              <w:tab/>
-              <w:t>27</w:t>
-            </w:r>
-            <w:r>
-              <w:rPr>
-                <w:webHidden/>
-              </w:rPr>
-              <w:fldChar w:fldCharType="end"/>
-            </w:r>
-          </w:hyperlink>
-        </w:p>
-        <w:p>
-          <w:pPr>
-            <w:pStyle w:val="TOC2"/>
-            <w:tabs>
-              <w:tab w:val="right" w:leader="dot" w:pos="8296"/>
-            </w:tabs>
-          </w:pPr>
-          <w:hyperlink w:anchor="_Toc475457819">
-            <w:r>
-              <w:rPr>
-                <w:rStyle w:val="IndexLink"/>
-                <w:webHidden/>
-              </w:rPr>
-              <w:t>pandas</w:t>
-            </w:r>
-            <w:r>
-              <w:rPr>
-                <w:webHidden/>
-              </w:rPr>
-              <w:fldChar w:fldCharType="begin"/>
-            </w:r>
-            <w:r>
-              <w:rPr>
-                <w:webHidden/>
-              </w:rPr>
-              <w:instrText>PAGEREF _Toc475457819 \h</w:instrText>
-            </w:r>
-            <w:r>
-              <w:rPr>
-                <w:webHidden/>
-              </w:rPr>
-            </w:r>
-            <w:r>
-              <w:rPr>
-                <w:webHidden/>
-              </w:rPr>
-              <w:fldChar w:fldCharType="separate"/>
-            </w:r>
-            <w:r>
-              <w:rPr>
-                <w:rStyle w:val="IndexLink"/>
-              </w:rPr>
-              <w:tab/>
-              <w:t>28</w:t>
-            </w:r>
-            <w:r>
-              <w:rPr>
-                <w:webHidden/>
-              </w:rPr>
-              <w:fldChar w:fldCharType="end"/>
-            </w:r>
-          </w:hyperlink>
-        </w:p>
-        <w:p>
-          <w:pPr>
-            <w:pStyle w:val="TOC2"/>
-            <w:tabs>
-              <w:tab w:val="right" w:leader="dot" w:pos="8296"/>
-            </w:tabs>
-          </w:pPr>
-          <w:hyperlink w:anchor="_Toc475457820">
-            <w:r>
-              <w:rPr>
-                <w:rStyle w:val="IndexLink"/>
-                <w:webHidden/>
-              </w:rPr>
-              <w:t>SymPy</w:t>
-            </w:r>
-            <w:r>
-              <w:rPr>
-                <w:webHidden/>
-              </w:rPr>
-              <w:fldChar w:fldCharType="begin"/>
-            </w:r>
-            <w:r>
-              <w:rPr>
-                <w:webHidden/>
-              </w:rPr>
-              <w:instrText>PAGEREF _Toc475457820 \h</w:instrText>
-            </w:r>
-            <w:r>
-              <w:rPr>
-                <w:webHidden/>
-              </w:rPr>
-            </w:r>
-            <w:r>
-              <w:rPr>
-                <w:webHidden/>
-              </w:rPr>
-              <w:fldChar w:fldCharType="separate"/>
-            </w:r>
-            <w:r>
-              <w:rPr>
-                <w:rStyle w:val="IndexLink"/>
-              </w:rPr>
-              <w:tab/>
-              <w:t>29</w:t>
-            </w:r>
-            <w:r>
-              <w:rPr>
-                <w:webHidden/>
-              </w:rPr>
-              <w:fldChar w:fldCharType="end"/>
-            </w:r>
-          </w:hyperlink>
-        </w:p>
-        <w:p>
-          <w:pPr>
-            <w:pStyle w:val="TOC2"/>
-            <w:tabs>
-              <w:tab w:val="right" w:leader="dot" w:pos="8296"/>
-            </w:tabs>
-          </w:pPr>
-          <w:hyperlink w:anchor="_Toc475457821">
-            <w:r>
-              <w:rPr>
-                <w:rStyle w:val="IndexLink"/>
-                <w:webHidden/>
-              </w:rPr>
-              <w:t>scikit-learn</w:t>
-            </w:r>
-            <w:r>
-              <w:rPr>
-                <w:webHidden/>
-              </w:rPr>
-              <w:fldChar w:fldCharType="begin"/>
-            </w:r>
-            <w:r>
-              <w:rPr>
-                <w:webHidden/>
-              </w:rPr>
-              <w:instrText>PAGEREF _Toc475457821 \h</w:instrText>
-            </w:r>
-            <w:r>
-              <w:rPr>
-                <w:webHidden/>
-              </w:rPr>
-            </w:r>
-            <w:r>
-              <w:rPr>
-                <w:webHidden/>
-              </w:rPr>
-              <w:fldChar w:fldCharType="separate"/>
-            </w:r>
-            <w:r>
-              <w:rPr>
-                <w:rStyle w:val="IndexLink"/>
-              </w:rPr>
-              <w:tab/>
-              <w:t>32</w:t>
-            </w:r>
-            <w:r>
-              <w:rPr>
-                <w:webHidden/>
-              </w:rPr>
-              <w:fldChar w:fldCharType="end"/>
-            </w:r>
-          </w:hyperlink>
-        </w:p>
-        <w:p>
-          <w:pPr>
-            <w:pStyle w:val="TOC1"/>
-            <w:tabs>
-              <w:tab w:val="right" w:leader="dot" w:pos="8296"/>
-            </w:tabs>
-          </w:pPr>
-          <w:hyperlink w:anchor="_Toc475457822">
-            <w:r>
-              <w:rPr>
-                <w:rStyle w:val="IndexLink"/>
-                <w:webHidden/>
-              </w:rPr>
-              <w:t>Image processing</w:t>
-            </w:r>
-            <w:r>
-              <w:rPr>
-                <w:webHidden/>
-              </w:rPr>
-              <w:fldChar w:fldCharType="begin"/>
-            </w:r>
-            <w:r>
-              <w:rPr>
-                <w:webHidden/>
-              </w:rPr>
-              <w:instrText>PAGEREF _Toc475457822 \h</w:instrText>
-            </w:r>
-            <w:r>
-              <w:rPr>
-                <w:webHidden/>
-              </w:rPr>
-            </w:r>
-            <w:r>
-              <w:rPr>
-                <w:webHidden/>
-              </w:rPr>
-              <w:fldChar w:fldCharType="separate"/>
-            </w:r>
-            <w:r>
-              <w:rPr>
-                <w:rStyle w:val="IndexLink"/>
-              </w:rPr>
-              <w:tab/>
-              <w:t>32</w:t>
-            </w:r>
-            <w:r>
-              <w:rPr>
-                <w:webHidden/>
-              </w:rPr>
-              <w:fldChar w:fldCharType="end"/>
-            </w:r>
-          </w:hyperlink>
-        </w:p>
-        <w:p>
-          <w:pPr>
-            <w:pStyle w:val="TOC2"/>
-            <w:tabs>
-              <w:tab w:val="right" w:leader="dot" w:pos="8296"/>
-            </w:tabs>
-          </w:pPr>
-          <w:hyperlink w:anchor="_Toc475457823">
-            <w:r>
-              <w:rPr>
-                <w:rStyle w:val="IndexLink"/>
-                <w:webHidden/>
-              </w:rPr>
-              <w:t>Opencv</w:t>
-            </w:r>
-            <w:r>
-              <w:rPr>
-                <w:webHidden/>
-              </w:rPr>
-              <w:fldChar w:fldCharType="begin"/>
-            </w:r>
-            <w:r>
-              <w:rPr>
-                <w:webHidden/>
-              </w:rPr>
-              <w:instrText>PAGEREF _Toc475457823 \h</w:instrText>
-            </w:r>
-            <w:r>
-              <w:rPr>
-                <w:webHidden/>
-              </w:rPr>
-            </w:r>
-            <w:r>
-              <w:rPr>
-                <w:webHidden/>
-              </w:rPr>
-              <w:fldChar w:fldCharType="separate"/>
-            </w:r>
-            <w:r>
-              <w:rPr>
-                <w:rStyle w:val="IndexLink"/>
-              </w:rPr>
-              <w:tab/>
-              <w:t>32</w:t>
-            </w:r>
-            <w:r>
-              <w:rPr>
-                <w:webHidden/>
-              </w:rPr>
-              <w:fldChar w:fldCharType="end"/>
-            </w:r>
-          </w:hyperlink>
-        </w:p>
-        <w:p>
           <w:r>
             <w:fldChar w:fldCharType="end"/>
           </w:r>
@@ -1298,318 +1037,13 @@
       <w:pPr>
         <w:pStyle w:val="Heading1"/>
       </w:pPr>
-      <w:bookmarkStart w:id="0" w:name="_Toc475457801"/>
-      <w:bookmarkEnd w:id="0"/>
-      <w:r>
-        <w:t>基础知识</w:t>
-      </w:r>
-    </w:p>
-    <w:p>
-      <w:pPr>
-        <w:pStyle w:val="Heading2"/>
-      </w:pPr>
-      <w:bookmarkStart w:id="1" w:name="_Toc475457802"/>
-      <w:r>
-        <w:t>主成分分析</w:t>
-      </w:r>
-      <w:r>
-        <w:t>Principal Component Analysis</w:t>
-      </w:r>
-      <w:r>
-        <w:t>，</w:t>
-      </w:r>
+      <w:bookmarkStart w:id="1" w:name="_Toc477783332"/>
+      <w:r>
+        <w:t>Introduction to Deep Learning Algorithms</w:t>
+      </w:r>
+      <w:bookmarkStart w:id="2" w:name="_GoBack"/>
       <w:bookmarkEnd w:id="1"/>
-      <w:r>
-        <w:t>PCA</w:t>
-      </w:r>
-    </w:p>
-    <w:p>
-      <w:r>
-        <w:t>通过正交变换将一组可能存在相关性的变量转换为一组线性不相关的变量</w:t>
-      </w:r>
-      <w:r>
-        <w:t>,</w:t>
-      </w:r>
-      <w:r>
-        <w:t>前提是尽可能多地反映原来变量的信息</w:t>
-      </w:r>
-    </w:p>
-    <w:p>
-      <w:r>
-        <w:t>转换后的这组变量叫主成分</w:t>
-      </w:r>
-    </w:p>
-    <w:p>
-      <w:r>
-        <w:t>从原始变量中导出少数几个主成分，使它们尽可能多地保留原始变量的信息</w:t>
-      </w:r>
-    </w:p>
-    <w:p>
-      <w:r>
-        <w:t>应用场合：特征降维（比如人脸识别，</w:t>
-      </w:r>
-      <w:r>
-        <w:t>200*200</w:t>
-      </w:r>
-      <w:r>
-        <w:t>图像，将灰度值作为特征，即</w:t>
-      </w:r>
-      <w:r>
-        <w:t>40000</w:t>
-      </w:r>
-      <w:r>
-        <w:t>维，邻近像素相关性高，可以用</w:t>
-      </w:r>
-      <w:r>
-        <w:t>PCA</w:t>
-      </w:r>
-      <w:r>
-        <w:t>降维，保存识别所需要的信息）</w:t>
-      </w:r>
-    </w:p>
-    <w:p>
-      <w:r>
-        <w:rPr>
-          <w:noProof/>
-        </w:rPr>
-        <w:lastRenderedPageBreak/>
-        <w:drawing>
-          <wp:inline distT="0" distB="0" distL="0" distR="0">
-            <wp:extent cx="2498090" cy="1951355"/>
-            <wp:effectExtent l="0" t="0" r="0" b="0"/>
-            <wp:docPr id="1" name="Picture 7"/>
-            <wp:cNvGraphicFramePr>
-              <a:graphicFrameLocks xmlns:a="http://schemas.openxmlformats.org/drawingml/2006/main" noChangeAspect="1"/>
-            </wp:cNvGraphicFramePr>
-            <a:graphic xmlns:a="http://schemas.openxmlformats.org/drawingml/2006/main">
-              <a:graphicData uri="http://schemas.openxmlformats.org/drawingml/2006/picture">
-                <pic:pic xmlns:pic="http://schemas.openxmlformats.org/drawingml/2006/picture">
-                  <pic:nvPicPr>
-                    <pic:cNvPr id="1" name="Picture 7"/>
-                    <pic:cNvPicPr>
-                      <a:picLocks noChangeAspect="1" noChangeArrowheads="1"/>
-                    </pic:cNvPicPr>
-                  </pic:nvPicPr>
-                  <pic:blipFill>
-                    <a:blip r:embed="rId6"/>
-                    <a:stretch>
-                      <a:fillRect/>
-                    </a:stretch>
-                  </pic:blipFill>
-                  <pic:spPr bwMode="auto">
-                    <a:xfrm>
-                      <a:off x="0" y="0"/>
-                      <a:ext cx="2498090" cy="1951355"/>
-                    </a:xfrm>
-                    <a:prstGeom prst="rect">
-                      <a:avLst/>
-                    </a:prstGeom>
-                  </pic:spPr>
-                </pic:pic>
-              </a:graphicData>
-            </a:graphic>
-          </wp:inline>
-        </w:drawing>
-      </w:r>
-      <w:r>
-        <w:t xml:space="preserve">  </w:t>
-      </w:r>
-      <w:r>
-        <w:rPr>
-          <w:noProof/>
-        </w:rPr>
-        <w:drawing>
-          <wp:inline distT="0" distB="3810" distL="0" distR="0">
-            <wp:extent cx="2368550" cy="1958340"/>
-            <wp:effectExtent l="0" t="0" r="0" b="0"/>
-            <wp:docPr id="2" name="Picture 8"/>
-            <wp:cNvGraphicFramePr>
-              <a:graphicFrameLocks xmlns:a="http://schemas.openxmlformats.org/drawingml/2006/main" noChangeAspect="1"/>
-            </wp:cNvGraphicFramePr>
-            <a:graphic xmlns:a="http://schemas.openxmlformats.org/drawingml/2006/main">
-              <a:graphicData uri="http://schemas.openxmlformats.org/drawingml/2006/picture">
-                <pic:pic xmlns:pic="http://schemas.openxmlformats.org/drawingml/2006/picture">
-                  <pic:nvPicPr>
-                    <pic:cNvPr id="2" name="Picture 8"/>
-                    <pic:cNvPicPr>
-                      <a:picLocks noChangeAspect="1" noChangeArrowheads="1"/>
-                    </pic:cNvPicPr>
-                  </pic:nvPicPr>
-                  <pic:blipFill>
-                    <a:blip r:embed="rId7"/>
-                    <a:stretch>
-                      <a:fillRect/>
-                    </a:stretch>
-                  </pic:blipFill>
-                  <pic:spPr bwMode="auto">
-                    <a:xfrm>
-                      <a:off x="0" y="0"/>
-                      <a:ext cx="2368550" cy="1958340"/>
-                    </a:xfrm>
-                    <a:prstGeom prst="rect">
-                      <a:avLst/>
-                    </a:prstGeom>
-                  </pic:spPr>
-                </pic:pic>
-              </a:graphicData>
-            </a:graphic>
-          </wp:inline>
-        </w:drawing>
-      </w:r>
-    </w:p>
-    <w:p>
-      <w:r>
-        <w:t>数据变化的主方向</w:t>
-      </w:r>
-      <w:r>
-        <w:t>u1</w:t>
-      </w:r>
-      <w:r>
-        <w:t>就是协方差矩阵的主特征向量，而</w:t>
-      </w:r>
-      <w:r>
-        <w:t>u2</w:t>
-      </w:r>
-      <w:r>
-        <w:t>是次特征向量。</w:t>
-      </w:r>
-    </w:p>
-    <w:p/>
-    <w:p/>
-    <w:p>
-      <w:pPr>
-        <w:pStyle w:val="Heading2"/>
-      </w:pPr>
-      <w:bookmarkStart w:id="2" w:name="_Toc475457803"/>
       <w:bookmarkEnd w:id="2"/>
-      <w:r>
-        <w:t>数据预处理</w:t>
-      </w:r>
-    </w:p>
-    <w:p>
-      <w:pPr>
-        <w:pStyle w:val="ListParagraph"/>
-        <w:numPr>
-          <w:ilvl w:val="0"/>
-          <w:numId w:val="3"/>
-        </w:numPr>
-      </w:pPr>
-      <w:r>
-        <w:t>均值标准化</w:t>
-      </w:r>
-    </w:p>
-    <w:p>
-      <w:pPr>
-        <w:pStyle w:val="ListParagraph"/>
-        <w:numPr>
-          <w:ilvl w:val="0"/>
-          <w:numId w:val="3"/>
-        </w:numPr>
-      </w:pPr>
-      <w:r>
-        <w:t>白化</w:t>
-      </w:r>
-    </w:p>
-    <w:p>
-      <w:r>
-        <w:t>白化的目的就是降低输入的冗余性</w:t>
-      </w:r>
-      <w:r>
-        <w:t>,</w:t>
-      </w:r>
-      <w:r>
-        <w:t>即如下：</w:t>
-      </w:r>
-    </w:p>
-    <w:p>
-      <w:pPr>
-        <w:pStyle w:val="ListParagraph"/>
-        <w:numPr>
-          <w:ilvl w:val="0"/>
-          <w:numId w:val="2"/>
-        </w:numPr>
-      </w:pPr>
-      <w:r>
-        <w:t>特征之间相关性较低；</w:t>
-      </w:r>
-      <w:r>
-        <w:t>(ii)</w:t>
-      </w:r>
-      <w:r>
-        <w:t>所有特征具有相同的方差。</w:t>
-      </w:r>
-    </w:p>
-    <w:p>
-      <w:r>
-        <w:t>白化是一种数据预处理方法。</w:t>
-      </w:r>
-      <w:r>
-        <w:t xml:space="preserve"> </w:t>
-      </w:r>
-      <w:r>
-        <w:t>事实证明这也是一种生物眼睛</w:t>
-      </w:r>
-      <w:r>
-        <w:t>(</w:t>
-      </w:r>
-      <w:r>
-        <w:t>视网膜</w:t>
-      </w:r>
-      <w:r>
-        <w:t>)</w:t>
-      </w:r>
-      <w:r>
-        <w:t>处理图像的粗糙模型。具体而言，当你的眼睛感知图像时，由于一幅图像中相邻的部分在亮度上十分相关，大多数临近的</w:t>
-      </w:r>
-      <w:r>
-        <w:t>“</w:t>
-      </w:r>
-      <w:r>
-        <w:t>像素</w:t>
-      </w:r>
-      <w:r>
-        <w:t>”</w:t>
-      </w:r>
-      <w:r>
-        <w:t>在眼中被感知为相近的值。因此，如果人眼需要分别传输每个像素值（通过视觉神经）到大脑中，会非常不划算。取而代之的是，视网膜进行一个与</w:t>
-      </w:r>
-      <w:r>
-        <w:t>ZCA</w:t>
-      </w:r>
-      <w:r>
-        <w:t>中相似的去相关操作</w:t>
-      </w:r>
-      <w:r>
-        <w:t xml:space="preserve"> (</w:t>
-      </w:r>
-      <w:r>
-        <w:t>这是由视网膜上的</w:t>
-      </w:r>
-      <w:r>
-        <w:t>ON-</w:t>
-      </w:r>
-      <w:r>
-        <w:t>型和</w:t>
-      </w:r>
-      <w:r>
-        <w:t>OFF-</w:t>
-      </w:r>
-      <w:r>
-        <w:t>型光感受器细胞将光信号转变为神经信号完成的</w:t>
-      </w:r>
-      <w:r>
-        <w:t>)</w:t>
-      </w:r>
-      <w:r>
-        <w:t>。由此得到对输入图像的更低冗余的表示，并将它传输到大脑。</w:t>
-      </w:r>
-    </w:p>
-    <w:p/>
-    <w:p/>
-    <w:p>
-      <w:r>
-        <w:t>Introduction to Deep Learning Algorithms</w:t>
-      </w:r>
     </w:p>
     <w:p>
       <w:r>
@@ -1704,20 +1138,20 @@
       <w:pPr>
         <w:pStyle w:val="Heading1"/>
       </w:pPr>
-      <w:bookmarkStart w:id="3" w:name="_Toc475457804"/>
+      <w:bookmarkStart w:id="3" w:name="_Toc477783333"/>
+      <w:r>
+        <w:t>一天搞懂深度学习</w:t>
+      </w:r>
+      <w:r>
+        <w:t xml:space="preserve"> –</w:t>
+      </w:r>
+      <w:r>
+        <w:t>李宏毅</w:t>
+      </w:r>
       <w:bookmarkEnd w:id="3"/>
-      <w:r>
-        <w:t>一天搞懂深度学习</w:t>
-      </w:r>
-      <w:r>
-        <w:t xml:space="preserve"> –</w:t>
-      </w:r>
-      <w:r>
-        <w:t>李宏毅</w:t>
-      </w:r>
-    </w:p>
-    <w:p>
-      <w:hyperlink r:id="rId8">
+    </w:p>
+    <w:p>
+      <w:hyperlink r:id="rId6">
         <w:r>
           <w:rPr>
             <w:rStyle w:val="InternetLink"/>
@@ -1734,11 +1168,11 @@
       <w:pPr>
         <w:pStyle w:val="Heading2"/>
       </w:pPr>
-      <w:bookmarkStart w:id="4" w:name="_Toc475457805"/>
+      <w:bookmarkStart w:id="4" w:name="_Toc477783334"/>
+      <w:r>
+        <w:t>NN</w:t>
+      </w:r>
       <w:bookmarkEnd w:id="4"/>
-      <w:r>
-        <w:t>NN</w:t>
-      </w:r>
     </w:p>
     <w:p>
       <w:r>
@@ -1763,7 +1197,7 @@
                     </pic:cNvPicPr>
                   </pic:nvPicPr>
                   <pic:blipFill>
-                    <a:blip r:embed="rId9"/>
+                    <a:blip r:embed="rId7"/>
                     <a:stretch>
                       <a:fillRect/>
                     </a:stretch>
@@ -1845,7 +1279,7 @@
                     </pic:cNvPicPr>
                   </pic:nvPicPr>
                   <pic:blipFill>
-                    <a:blip r:embed="rId10"/>
+                    <a:blip r:embed="rId8"/>
                     <a:stretch>
                       <a:fillRect/>
                     </a:stretch>
@@ -1890,7 +1324,7 @@
                     </pic:cNvPicPr>
                   </pic:nvPicPr>
                   <pic:blipFill>
-                    <a:blip r:embed="rId11"/>
+                    <a:blip r:embed="rId9"/>
                     <a:stretch>
                       <a:fillRect/>
                     </a:stretch>
@@ -1946,7 +1380,7 @@
                     </pic:cNvPicPr>
                   </pic:nvPicPr>
                   <pic:blipFill>
-                    <a:blip r:embed="rId12"/>
+                    <a:blip r:embed="rId10"/>
                     <a:stretch>
                       <a:fillRect/>
                     </a:stretch>
@@ -1991,7 +1425,7 @@
                     </pic:cNvPicPr>
                   </pic:nvPicPr>
                   <pic:blipFill>
-                    <a:blip r:embed="rId13"/>
+                    <a:blip r:embed="rId11"/>
                     <a:stretch>
                       <a:fillRect/>
                     </a:stretch>
@@ -2053,7 +1487,7 @@
                     </pic:cNvPicPr>
                   </pic:nvPicPr>
                   <pic:blipFill>
-                    <a:blip r:embed="rId14"/>
+                    <a:blip r:embed="rId12"/>
                     <a:stretch>
                       <a:fillRect/>
                     </a:stretch>
@@ -2098,7 +1532,7 @@
                     </pic:cNvPicPr>
                   </pic:nvPicPr>
                   <pic:blipFill>
-                    <a:blip r:embed="rId15"/>
+                    <a:blip r:embed="rId13"/>
                     <a:stretch>
                       <a:fillRect/>
                     </a:stretch>
@@ -2137,6 +1571,135 @@
                 <pic:pic xmlns:pic="http://schemas.openxmlformats.org/drawingml/2006/picture">
                   <pic:nvPicPr>
                     <pic:cNvPr id="10" name="Picture 15"/>
+                    <pic:cNvPicPr>
+                      <a:picLocks noChangeAspect="1" noChangeArrowheads="1"/>
+                    </pic:cNvPicPr>
+                  </pic:nvPicPr>
+                  <pic:blipFill>
+                    <a:blip r:embed="rId14"/>
+                    <a:stretch>
+                      <a:fillRect/>
+                    </a:stretch>
+                  </pic:blipFill>
+                  <pic:spPr bwMode="auto">
+                    <a:xfrm>
+                      <a:off x="0" y="0"/>
+                      <a:ext cx="2397760" cy="1785620"/>
+                    </a:xfrm>
+                    <a:prstGeom prst="rect">
+                      <a:avLst/>
+                    </a:prstGeom>
+                  </pic:spPr>
+                </pic:pic>
+              </a:graphicData>
+            </a:graphic>
+          </wp:inline>
+        </w:drawing>
+      </w:r>
+      <w:r>
+        <w:t xml:space="preserve"> </w:t>
+      </w:r>
+      <w:r>
+        <w:rPr>
+          <w:noProof/>
+        </w:rPr>
+        <w:drawing>
+          <wp:inline distT="0" distB="0" distL="0" distR="3175">
+            <wp:extent cx="2397760" cy="1796415"/>
+            <wp:effectExtent l="0" t="0" r="0" b="0"/>
+            <wp:docPr id="11" name="Picture 16"/>
+            <wp:cNvGraphicFramePr>
+              <a:graphicFrameLocks xmlns:a="http://schemas.openxmlformats.org/drawingml/2006/main" noChangeAspect="1"/>
+            </wp:cNvGraphicFramePr>
+            <a:graphic xmlns:a="http://schemas.openxmlformats.org/drawingml/2006/main">
+              <a:graphicData uri="http://schemas.openxmlformats.org/drawingml/2006/picture">
+                <pic:pic xmlns:pic="http://schemas.openxmlformats.org/drawingml/2006/picture">
+                  <pic:nvPicPr>
+                    <pic:cNvPr id="11" name="Picture 16"/>
+                    <pic:cNvPicPr>
+                      <a:picLocks noChangeAspect="1" noChangeArrowheads="1"/>
+                    </pic:cNvPicPr>
+                  </pic:nvPicPr>
+                  <pic:blipFill>
+                    <a:blip r:embed="rId15"/>
+                    <a:stretch>
+                      <a:fillRect/>
+                    </a:stretch>
+                  </pic:blipFill>
+                  <pic:spPr bwMode="auto">
+                    <a:xfrm>
+                      <a:off x="0" y="0"/>
+                      <a:ext cx="2397760" cy="1796415"/>
+                    </a:xfrm>
+                    <a:prstGeom prst="rect">
+                      <a:avLst/>
+                    </a:prstGeom>
+                  </pic:spPr>
+                </pic:pic>
+              </a:graphicData>
+            </a:graphic>
+          </wp:inline>
+        </w:drawing>
+      </w:r>
+    </w:p>
+    <w:p/>
+    <w:p>
+      <w:pPr>
+        <w:pStyle w:val="Heading2"/>
+      </w:pPr>
+      <w:bookmarkStart w:id="5" w:name="_Toc477783335"/>
+      <w:r>
+        <w:t>CNN</w:t>
+      </w:r>
+      <w:bookmarkEnd w:id="5"/>
+    </w:p>
+    <w:p>
+      <w:r>
+        <w:t>Why CNN for Image?</w:t>
+      </w:r>
+    </w:p>
+    <w:p>
+      <w:r>
+        <w:t>Some patterns are much smaller than the whole image</w:t>
+      </w:r>
+    </w:p>
+    <w:p>
+      <w:proofErr w:type="spellStart"/>
+      <w:r>
+        <w:t>Subsmapling</w:t>
+      </w:r>
+      <w:proofErr w:type="spellEnd"/>
+      <w:r>
+        <w:t xml:space="preserve"> the </w:t>
+      </w:r>
+      <w:proofErr w:type="spellStart"/>
+      <w:r>
+        <w:t>piexls</w:t>
+      </w:r>
+      <w:proofErr w:type="spellEnd"/>
+      <w:r>
+        <w:t xml:space="preserve"> will not change the object</w:t>
+      </w:r>
+    </w:p>
+    <w:p>
+      <w:r>
+        <w:rPr>
+          <w:noProof/>
+        </w:rPr>
+        <w:lastRenderedPageBreak/>
+        <w:drawing>
+          <wp:inline distT="0" distB="5715" distL="0" distR="3175">
+            <wp:extent cx="2397760" cy="1785620"/>
+            <wp:effectExtent l="0" t="0" r="0" b="0"/>
+            <wp:docPr id="12" name="Picture 19"/>
+            <wp:cNvGraphicFramePr>
+              <a:graphicFrameLocks xmlns:a="http://schemas.openxmlformats.org/drawingml/2006/main" noChangeAspect="1"/>
+            </wp:cNvGraphicFramePr>
+            <a:graphic xmlns:a="http://schemas.openxmlformats.org/drawingml/2006/main">
+              <a:graphicData uri="http://schemas.openxmlformats.org/drawingml/2006/picture">
+                <pic:pic xmlns:pic="http://schemas.openxmlformats.org/drawingml/2006/picture">
+                  <pic:nvPicPr>
+                    <pic:cNvPr id="12" name="Picture 19"/>
                     <pic:cNvPicPr>
                       <a:picLocks noChangeAspect="1" noChangeArrowheads="1"/>
                     </pic:cNvPicPr>
@@ -2170,135 +1733,6 @@
           <w:noProof/>
         </w:rPr>
         <w:drawing>
-          <wp:inline distT="0" distB="0" distL="0" distR="3175">
-            <wp:extent cx="2397760" cy="1796415"/>
-            <wp:effectExtent l="0" t="0" r="0" b="0"/>
-            <wp:docPr id="11" name="Picture 16"/>
-            <wp:cNvGraphicFramePr>
-              <a:graphicFrameLocks xmlns:a="http://schemas.openxmlformats.org/drawingml/2006/main" noChangeAspect="1"/>
-            </wp:cNvGraphicFramePr>
-            <a:graphic xmlns:a="http://schemas.openxmlformats.org/drawingml/2006/main">
-              <a:graphicData uri="http://schemas.openxmlformats.org/drawingml/2006/picture">
-                <pic:pic xmlns:pic="http://schemas.openxmlformats.org/drawingml/2006/picture">
-                  <pic:nvPicPr>
-                    <pic:cNvPr id="11" name="Picture 16"/>
-                    <pic:cNvPicPr>
-                      <a:picLocks noChangeAspect="1" noChangeArrowheads="1"/>
-                    </pic:cNvPicPr>
-                  </pic:nvPicPr>
-                  <pic:blipFill>
-                    <a:blip r:embed="rId17"/>
-                    <a:stretch>
-                      <a:fillRect/>
-                    </a:stretch>
-                  </pic:blipFill>
-                  <pic:spPr bwMode="auto">
-                    <a:xfrm>
-                      <a:off x="0" y="0"/>
-                      <a:ext cx="2397760" cy="1796415"/>
-                    </a:xfrm>
-                    <a:prstGeom prst="rect">
-                      <a:avLst/>
-                    </a:prstGeom>
-                  </pic:spPr>
-                </pic:pic>
-              </a:graphicData>
-            </a:graphic>
-          </wp:inline>
-        </w:drawing>
-      </w:r>
-    </w:p>
-    <w:p/>
-    <w:p>
-      <w:pPr>
-        <w:pStyle w:val="Heading2"/>
-      </w:pPr>
-      <w:bookmarkStart w:id="5" w:name="_Toc475457806"/>
-      <w:bookmarkEnd w:id="5"/>
-      <w:r>
-        <w:t>CNN</w:t>
-      </w:r>
-    </w:p>
-    <w:p>
-      <w:r>
-        <w:t>Why CNN for Image?</w:t>
-      </w:r>
-    </w:p>
-    <w:p>
-      <w:r>
-        <w:t>Some patterns are much smaller than the whole image</w:t>
-      </w:r>
-    </w:p>
-    <w:p>
-      <w:proofErr w:type="spellStart"/>
-      <w:r>
-        <w:t>Subsmapling</w:t>
-      </w:r>
-      <w:proofErr w:type="spellEnd"/>
-      <w:r>
-        <w:t xml:space="preserve"> the </w:t>
-      </w:r>
-      <w:proofErr w:type="spellStart"/>
-      <w:r>
-        <w:t>piexls</w:t>
-      </w:r>
-      <w:proofErr w:type="spellEnd"/>
-      <w:r>
-        <w:t xml:space="preserve"> will not change the object</w:t>
-      </w:r>
-    </w:p>
-    <w:p>
-      <w:r>
-        <w:rPr>
-          <w:noProof/>
-        </w:rPr>
-        <w:lastRenderedPageBreak/>
-        <w:drawing>
-          <wp:inline distT="0" distB="5715" distL="0" distR="3175">
-            <wp:extent cx="2397760" cy="1785620"/>
-            <wp:effectExtent l="0" t="0" r="0" b="0"/>
-            <wp:docPr id="12" name="Picture 19"/>
-            <wp:cNvGraphicFramePr>
-              <a:graphicFrameLocks xmlns:a="http://schemas.openxmlformats.org/drawingml/2006/main" noChangeAspect="1"/>
-            </wp:cNvGraphicFramePr>
-            <a:graphic xmlns:a="http://schemas.openxmlformats.org/drawingml/2006/main">
-              <a:graphicData uri="http://schemas.openxmlformats.org/drawingml/2006/picture">
-                <pic:pic xmlns:pic="http://schemas.openxmlformats.org/drawingml/2006/picture">
-                  <pic:nvPicPr>
-                    <pic:cNvPr id="12" name="Picture 19"/>
-                    <pic:cNvPicPr>
-                      <a:picLocks noChangeAspect="1" noChangeArrowheads="1"/>
-                    </pic:cNvPicPr>
-                  </pic:nvPicPr>
-                  <pic:blipFill>
-                    <a:blip r:embed="rId18"/>
-                    <a:stretch>
-                      <a:fillRect/>
-                    </a:stretch>
-                  </pic:blipFill>
-                  <pic:spPr bwMode="auto">
-                    <a:xfrm>
-                      <a:off x="0" y="0"/>
-                      <a:ext cx="2397760" cy="1785620"/>
-                    </a:xfrm>
-                    <a:prstGeom prst="rect">
-                      <a:avLst/>
-                    </a:prstGeom>
-                  </pic:spPr>
-                </pic:pic>
-              </a:graphicData>
-            </a:graphic>
-          </wp:inline>
-        </w:drawing>
-      </w:r>
-      <w:r>
-        <w:t xml:space="preserve"> </w:t>
-      </w:r>
-      <w:r>
-        <w:rPr>
-          <w:noProof/>
-        </w:rPr>
-        <w:drawing>
           <wp:inline distT="0" distB="8890" distL="0" distR="3175">
             <wp:extent cx="2397760" cy="1781810"/>
             <wp:effectExtent l="0" t="0" r="0" b="0"/>
@@ -2316,7 +1750,7 @@
                     </pic:cNvPicPr>
                   </pic:nvPicPr>
                   <pic:blipFill>
-                    <a:blip r:embed="rId19"/>
+                    <a:blip r:embed="rId17"/>
                     <a:stretch>
                       <a:fillRect/>
                     </a:stretch>
@@ -2360,7 +1794,7 @@
                     </pic:cNvPicPr>
                   </pic:nvPicPr>
                   <pic:blipFill>
-                    <a:blip r:embed="rId20"/>
+                    <a:blip r:embed="rId18"/>
                     <a:stretch>
                       <a:fillRect/>
                     </a:stretch>
@@ -2386,32 +1820,32 @@
       <w:pPr>
         <w:pStyle w:val="Heading2"/>
       </w:pPr>
-      <w:bookmarkStart w:id="6" w:name="_Toc475457807"/>
+      <w:bookmarkStart w:id="6" w:name="_Toc477783336"/>
+      <w:r>
+        <w:t>RNN (Recurrent Neural Network)</w:t>
+      </w:r>
       <w:bookmarkEnd w:id="6"/>
-      <w:r>
-        <w:t>RNN (Recurrent Neural Network)</w:t>
-      </w:r>
     </w:p>
     <w:p/>
     <w:p>
       <w:pPr>
         <w:pStyle w:val="Heading1"/>
       </w:pPr>
-      <w:bookmarkStart w:id="7" w:name="_Toc475457808"/>
+      <w:bookmarkStart w:id="7" w:name="_Toc477783337"/>
+      <w:r>
+        <w:t>CS231n Convolutional Neural Networks for Visual Recognition</w:t>
+      </w:r>
       <w:bookmarkEnd w:id="7"/>
-      <w:r>
-        <w:t>CS231n Convolutional Neural Networks for Visual Recognition</w:t>
-      </w:r>
     </w:p>
     <w:p>
       <w:pPr>
         <w:pStyle w:val="Heading2"/>
       </w:pPr>
-      <w:bookmarkStart w:id="8" w:name="_Toc475457809"/>
+      <w:bookmarkStart w:id="8" w:name="_Toc477783338"/>
+      <w:r>
+        <w:t>NN (Neural Network)</w:t>
+      </w:r>
       <w:bookmarkEnd w:id="8"/>
-      <w:r>
-        <w:t>NN (Neural Network)</w:t>
-      </w:r>
     </w:p>
     <w:p>
       <w:r>
@@ -2503,7 +1937,7 @@
                     </pic:cNvPicPr>
                   </pic:nvPicPr>
                   <pic:blipFill>
-                    <a:blip r:embed="rId21"/>
+                    <a:blip r:embed="rId19"/>
                     <a:srcRect b="18972"/>
                     <a:stretch>
                       <a:fillRect/>
@@ -2593,7 +2027,7 @@
                     </pic:cNvPicPr>
                   </pic:nvPicPr>
                   <pic:blipFill>
-                    <a:blip r:embed="rId22"/>
+                    <a:blip r:embed="rId20"/>
                     <a:stretch>
                       <a:fillRect/>
                     </a:stretch>
@@ -3073,7 +2507,7 @@
                     </pic:cNvPicPr>
                   </pic:nvPicPr>
                   <pic:blipFill>
-                    <a:blip r:embed="rId23"/>
+                    <a:blip r:embed="rId21"/>
                     <a:stretch>
                       <a:fillRect/>
                     </a:stretch>
@@ -3128,7 +2562,7 @@
                     </pic:cNvPicPr>
                   </pic:nvPicPr>
                   <pic:blipFill>
-                    <a:blip r:embed="rId24"/>
+                    <a:blip r:embed="rId22"/>
                     <a:stretch>
                       <a:fillRect/>
                     </a:stretch>
@@ -3173,19 +2607,19 @@
       <w:pPr>
         <w:pStyle w:val="Heading2"/>
       </w:pPr>
-      <w:bookmarkStart w:id="9" w:name="_Toc475457810"/>
+      <w:bookmarkStart w:id="9" w:name="_Toc477783339"/>
+      <w:r>
+        <w:t xml:space="preserve">CNN (Convolutional Neural Networks / </w:t>
+      </w:r>
+      <w:proofErr w:type="spellStart"/>
+      <w:r>
+        <w:t>ConvNets</w:t>
+      </w:r>
+      <w:proofErr w:type="spellEnd"/>
+      <w:r>
+        <w:t>)</w:t>
+      </w:r>
       <w:bookmarkEnd w:id="9"/>
-      <w:r>
-        <w:t xml:space="preserve">CNN (Convolutional Neural Networks / </w:t>
-      </w:r>
-      <w:proofErr w:type="spellStart"/>
-      <w:r>
-        <w:t>ConvNets</w:t>
-      </w:r>
-      <w:proofErr w:type="spellEnd"/>
-      <w:r>
-        <w:t>)</w:t>
-      </w:r>
     </w:p>
     <w:p>
       <w:proofErr w:type="spellStart"/>
@@ -3278,7 +2712,7 @@
                     </pic:cNvPicPr>
                   </pic:nvPicPr>
                   <pic:blipFill>
-                    <a:blip r:embed="rId25"/>
+                    <a:blip r:embed="rId23"/>
                     <a:stretch>
                       <a:fillRect/>
                     </a:stretch>
@@ -3512,7 +2946,7 @@
                     </pic:cNvPicPr>
                   </pic:nvPicPr>
                   <pic:blipFill>
-                    <a:blip r:embed="rId26"/>
+                    <a:blip r:embed="rId24"/>
                     <a:stretch>
                       <a:fillRect/>
                     </a:stretch>
@@ -4814,16 +4248,16 @@
       <w:pPr>
         <w:pStyle w:val="Heading1"/>
       </w:pPr>
-      <w:bookmarkStart w:id="10" w:name="_Toc475457811"/>
+      <w:bookmarkStart w:id="10" w:name="_Toc477783340"/>
+      <w:proofErr w:type="spellStart"/>
+      <w:r>
+        <w:t>Keras</w:t>
+      </w:r>
       <w:bookmarkEnd w:id="10"/>
-      <w:proofErr w:type="spellStart"/>
-      <w:r>
-        <w:t>Keras</w:t>
-      </w:r>
-      <w:proofErr w:type="spellEnd"/>
-    </w:p>
-    <w:p>
-      <w:hyperlink r:id="rId27">
+      <w:proofErr w:type="spellEnd"/>
+    </w:p>
+    <w:p>
+      <w:hyperlink r:id="rId25">
         <w:r>
           <w:rPr>
             <w:rStyle w:val="InternetLink"/>
@@ -5136,11 +4570,11 @@
       <w:pPr>
         <w:pStyle w:val="Heading2"/>
       </w:pPr>
-      <w:bookmarkStart w:id="11" w:name="_Toc475457812"/>
+      <w:bookmarkStart w:id="11" w:name="_Toc477783341"/>
+      <w:r>
+        <w:t>安装</w:t>
+      </w:r>
       <w:bookmarkEnd w:id="11"/>
-      <w:r>
-        <w:t>安装</w:t>
-      </w:r>
     </w:p>
     <w:p>
       <w:r>
@@ -6183,12 +5617,12 @@
       <w:pPr>
         <w:pStyle w:val="Heading2"/>
       </w:pPr>
-      <w:bookmarkStart w:id="12" w:name="_Toc475457813"/>
+      <w:bookmarkStart w:id="12" w:name="_Toc477783342"/>
+      <w:proofErr w:type="gramStart"/>
+      <w:r>
+        <w:t>workflow</w:t>
+      </w:r>
       <w:bookmarkEnd w:id="12"/>
-      <w:proofErr w:type="gramStart"/>
-      <w:r>
-        <w:t>workflow</w:t>
-      </w:r>
       <w:proofErr w:type="gramEnd"/>
     </w:p>
     <w:p>
@@ -6223,33 +5657,28 @@
     </w:p>
     <w:p/>
     <w:p/>
-    <w:p>
-      <w:bookmarkStart w:id="13" w:name="_Toc475457814"/>
-      <w:bookmarkStart w:id="14" w:name="_GoBack"/>
-      <w:bookmarkEnd w:id="13"/>
-      <w:bookmarkEnd w:id="14"/>
-    </w:p>
+    <w:p/>
     <w:p>
       <w:pPr>
         <w:pStyle w:val="Heading1"/>
       </w:pPr>
-      <w:bookmarkStart w:id="15" w:name="_Toc475457822"/>
-      <w:bookmarkEnd w:id="15"/>
+      <w:bookmarkStart w:id="13" w:name="_Toc477783343"/>
       <w:r>
         <w:lastRenderedPageBreak/>
         <w:t>Image processing</w:t>
       </w:r>
+      <w:bookmarkEnd w:id="13"/>
     </w:p>
     <w:p>
       <w:pPr>
         <w:pStyle w:val="Heading2"/>
       </w:pPr>
-      <w:bookmarkStart w:id="16" w:name="_Toc475457823"/>
-      <w:bookmarkEnd w:id="16"/>
+      <w:bookmarkStart w:id="14" w:name="_Toc477783344"/>
       <w:proofErr w:type="spellStart"/>
       <w:r>
         <w:t>Opencv</w:t>
       </w:r>
+      <w:bookmarkEnd w:id="14"/>
       <w:proofErr w:type="spellEnd"/>
     </w:p>
     <w:p>
@@ -6264,7 +5693,7 @@
       </w:r>
     </w:p>
     <w:p>
-      <w:hyperlink r:id="rId28">
+      <w:hyperlink r:id="rId26">
         <w:r>
           <w:rPr>
             <w:rStyle w:val="InternetLink"/>
@@ -6787,7 +6216,7 @@
       </w:r>
     </w:p>
     <w:p>
-      <w:hyperlink r:id="rId29">
+      <w:hyperlink r:id="rId27">
         <w:r>
           <w:rPr>
             <w:rStyle w:val="InternetLink"/>
@@ -6897,7 +6326,7 @@
       <w:proofErr w:type="gramEnd"/>
     </w:p>
     <w:p>
-      <w:hyperlink r:id="rId30">
+      <w:hyperlink r:id="rId28">
         <w:r>
           <w:rPr>
             <w:rStyle w:val="InternetLink"/>
@@ -6929,7 +6358,7 @@
       <w:r>
         <w:t xml:space="preserve">Example: </w:t>
       </w:r>
-      <w:hyperlink r:id="rId31">
+      <w:hyperlink r:id="rId29">
         <w:r>
           <w:rPr>
             <w:rStyle w:val="InternetLink"/>
@@ -6952,7 +6381,7 @@
       </w:r>
     </w:p>
     <w:p>
-      <w:hyperlink r:id="rId32">
+      <w:hyperlink r:id="rId30">
         <w:r>
           <w:rPr>
             <w:rStyle w:val="InternetLink"/>
@@ -6984,7 +6413,7 @@
       <w:r>
         <w:t xml:space="preserve">Example: </w:t>
       </w:r>
-      <w:hyperlink r:id="rId33">
+      <w:hyperlink r:id="rId31">
         <w:r>
           <w:rPr>
             <w:rStyle w:val="InternetLink"/>
@@ -7004,7 +6433,7 @@
       </w:r>
     </w:p>
     <w:p>
-      <w:hyperlink r:id="rId34">
+      <w:hyperlink r:id="rId32">
         <w:r>
           <w:rPr>
             <w:rStyle w:val="InternetLink"/>
@@ -8301,6 +7730,17 @@
     <w:basedOn w:val="Normal"/>
     <w:qFormat/>
   </w:style>
+  <w:style w:type="character" w:styleId="Hyperlink">
+    <w:name w:val="Hyperlink"/>
+    <w:basedOn w:val="DefaultParagraphFont"/>
+    <w:uiPriority w:val="99"/>
+    <w:unhideWhenUsed/>
+    <w:rsid w:val="009B4D74"/>
+    <w:rPr>
+      <w:color w:val="0563C1" w:themeColor="hyperlink"/>
+      <w:u w:val="single"/>
+    </w:rPr>
+  </w:style>
 </w:styles>
 </file>
 
@@ -8570,7 +8010,7 @@
 </file>
 
 <file path=customXml/itemProps1.xml><?xml version="1.0" encoding="utf-8"?>
-<ds:datastoreItem xmlns:ds="http://schemas.openxmlformats.org/officeDocument/2006/customXml" ds:itemID="{86C76FA0-4B63-4820-B9B5-265538D12FBE}">
+<ds:datastoreItem xmlns:ds="http://schemas.openxmlformats.org/officeDocument/2006/customXml" ds:itemID="{2D6AABE2-2A56-4935-BF58-83CF12206261}">
   <ds:schemaRefs>
     <ds:schemaRef ds:uri="http://schemas.openxmlformats.org/officeDocument/2006/bibliography"/>
   </ds:schemaRefs>

</xml_diff>